<commit_message>
Update architecture documentation to mach security concepts requirements.
Signed-off-by: Jerome Benoit <jerome.benoit@sap.com>
</commit_message>
<xml_diff>
--- a/archi/Threat Modelling eMob V2.docx
+++ b/archi/Threat Modelling eMob V2.docx
@@ -39,10 +39,10 @@
             <v:path o:extrusionok="f" gradientshapeok="t" o:connecttype="rect"/>
             <o:lock v:ext="edit" aspectratio="t"/>
           </v:shapetype>
-          <v:shape id="_x0000_i1025" type="#_x0000_t75" style="width:453.05pt;height:292.65pt" o:ole="">
+          <v:shape id="_x0000_i1025" type="#_x0000_t75" style="width:452.8pt;height:292.6pt" o:ole="">
             <v:imagedata r:id="rId8" o:title=""/>
           </v:shape>
-          <o:OLEObject Type="Embed" ProgID="Visio.Drawing.15" ShapeID="_x0000_i1025" DrawAspect="Content" ObjectID="_1625665996" r:id="rId9"/>
+          <o:OLEObject Type="Embed" ProgID="Visio.Drawing.15" ShapeID="_x0000_i1025" DrawAspect="Content" ObjectID="_1631628329" r:id="rId9"/>
         </w:object>
       </w:r>
       <w:commentRangeEnd w:id="0"/>
@@ -952,6 +952,8 @@
       <w:r>
         <w:t xml:space="preserve"> start the session</w:t>
       </w:r>
+      <w:bookmarkStart w:id="2" w:name="_GoBack"/>
+      <w:bookmarkEnd w:id="2"/>
     </w:p>
     <w:p>
       <w:pPr>
@@ -1287,9 +1289,15 @@
       </w:r>
       <w:proofErr w:type="spellStart"/>
       <w:r>
-        <w:t>ev-mongodb</w:t>
-      </w:r>
-      <w:proofErr w:type="spellEnd"/>
+        <w:t>ev</w:t>
+      </w:r>
+      <w:proofErr w:type="spellEnd"/>
+      <w:r>
+        <w:t>-</w:t>
+      </w:r>
+      <w:r>
+        <w:t>rest-server</w:t>
+      </w:r>
     </w:p>
     <w:p>
       <w:pPr>
@@ -1599,7 +1607,7 @@
           <w:numId w:val="1"/>
         </w:numPr>
       </w:pPr>
-      <w:commentRangeStart w:id="2"/>
+      <w:commentRangeStart w:id="3"/>
       <w:r>
         <w:t xml:space="preserve">Pre-configured </w:t>
       </w:r>
@@ -1633,12 +1641,12 @@
       <w:r>
         <w:t xml:space="preserve"> logs into master tenant (main domain URL)</w:t>
       </w:r>
-      <w:commentRangeEnd w:id="2"/>
+      <w:commentRangeEnd w:id="3"/>
       <w:r>
         <w:rPr>
           <w:rStyle w:val="CommentReference"/>
         </w:rPr>
-        <w:commentReference w:id="2"/>
+        <w:commentReference w:id="3"/>
       </w:r>
     </w:p>
     <w:p>
@@ -1664,13 +1672,7 @@
         <w:t>a new tenant</w:t>
       </w:r>
       <w:r>
-        <w:t xml:space="preserve"> (</w:t>
-      </w:r>
-      <w:r>
-        <w:t>with a default administrator user</w:t>
-      </w:r>
-      <w:r>
-        <w:t>)</w:t>
+        <w:t xml:space="preserve"> (with a default administrator user)</w:t>
       </w:r>
       <w:r>
         <w:t xml:space="preserve"> and set it up (activate components like Refunding, Analytics, Organization…)</w:t>
@@ -1741,16 +1743,11 @@
           <w:numId w:val="1"/>
         </w:numPr>
       </w:pPr>
-      <w:proofErr w:type="gramStart"/>
       <w:r>
         <w:t xml:space="preserve">Administrator </w:t>
       </w:r>
       <w:r>
-        <w:t>add/removes/locks/unlocks users,</w:t>
-      </w:r>
-      <w:proofErr w:type="gramEnd"/>
-      <w:r>
-        <w:t xml:space="preserve"> change their role</w:t>
+        <w:t>add/removes/locks/unlocks users, change their role</w:t>
       </w:r>
     </w:p>
     <w:p>
@@ -2522,8 +2519,6 @@
       <w:r>
         <w:t>s</w:t>
       </w:r>
-      <w:bookmarkStart w:id="3" w:name="_GoBack"/>
-      <w:bookmarkEnd w:id="3"/>
     </w:p>
     <w:p/>
     <w:sectPr>
@@ -2612,7 +2607,7 @@
       </w:r>
     </w:p>
   </w:comment>
-  <w:comment w:id="2" w:author="FABIANO, Serge" w:date="2019-07-26T16:58:00Z" w:initials="FS">
+  <w:comment w:id="3" w:author="FABIANO, Serge" w:date="2019-07-26T16:58:00Z" w:initials="FS">
     <w:p>
       <w:pPr>
         <w:pStyle w:val="CommentText"/>
@@ -2632,10 +2627,7 @@
       </w:r>
       <w:proofErr w:type="gramEnd"/>
       <w:r>
-        <w:t xml:space="preserve"> but you won’t receive an activation link. Only another Super Admin can check </w:t>
-      </w:r>
-      <w:r>
-        <w:t>and activate the account.</w:t>
+        <w:t xml:space="preserve"> but you won’t receive an activation link. Only another Super Admin can check and activate the account.</w:t>
       </w:r>
     </w:p>
   </w:comment>
@@ -3891,7 +3883,7 @@
 </file>
 
 <file path=customXml/itemProps1.xml><?xml version="1.0" encoding="utf-8"?>
-<ds:datastoreItem xmlns:ds="http://schemas.openxmlformats.org/officeDocument/2006/customXml" ds:itemID="{871D158F-3DEE-4EC2-8E6A-8B0462CE70E6}">
+<ds:datastoreItem xmlns:ds="http://schemas.openxmlformats.org/officeDocument/2006/customXml" ds:itemID="{60857619-6D18-4466-83D3-076186A0E70F}">
   <ds:schemaRefs>
     <ds:schemaRef ds:uri="http://schemas.openxmlformats.org/officeDocument/2006/bibliography"/>
   </ds:schemaRefs>

</xml_diff>